<commit_message>
Western changes, athletics bonuses, removed references to speed (now movement)
</commit_message>
<xml_diff>
--- a/Under The Hoods.docx
+++ b/Under The Hoods.docx
@@ -38,7 +38,27 @@
     <w:p>
       <w:r>
         <w:tab/>
-        <w:t xml:space="preserve">We chose to implement a d20 system because it lined up with our vision of the game. One of our primary goals in creating Chimera was to reduce dice rolling at the table. By having a d20 rather than 2d10, and by using a single damage die multiplied by a modifier, we have reduced rolling at the table. Additionally, using a d20 allows for an easy use of Fortune Points to modify dice rolls–one point is a plus one. In a d100 system, a fortune point would subtract five from a roll, and that is less intuitive. </w:t>
+        <w:t>We chose to implement a d20 system because it lined up with our vision of the game. One of our primary goals in creating Chimera was to reduce dice rolling at the table. By having a d20 rather than 2d10, and by using a single damage die multiplied by a modifier, we have reduced rolling at the table. Additionally, using a d20 allows for an easy use of Fortune Points to modify dice rolls–one point is a plus one. In a d100 system, a fortune point would subtract five from a roll,</w:t>
+      </w:r>
+      <w:r>
+        <w:t xml:space="preserve"> and a saving throw would require a roll less than 50. Both of these numbers </w:t>
+      </w:r>
+      <w:r>
+        <w:t>s</w:t>
+      </w:r>
+      <w:r>
+        <w:t>eem</w:t>
+      </w:r>
+      <w:r>
+        <w:t xml:space="preserve"> less intuitive</w:t>
+      </w:r>
+      <w:r>
+        <w:t xml:space="preserve"> than their d20 counterparts</w:t>
+      </w:r>
+      <w:bookmarkStart w:id="0" w:name="_GoBack"/>
+      <w:bookmarkEnd w:id="0"/>
+      <w:r>
+        <w:t xml:space="preserve">. </w:t>
       </w:r>
     </w:p>
     <w:p>
@@ -69,15 +89,7 @@
     </w:p>
     <w:p>
       <w:r>
-        <w:t xml:space="preserve">Alignment is restrictive. When running games in various systems, we found ourselves telling </w:t>
-      </w:r>
-      <w:proofErr w:type="gramStart"/>
-      <w:r>
-        <w:t>players</w:t>
-      </w:r>
-      <w:proofErr w:type="gramEnd"/>
-      <w:r>
-        <w:t xml:space="preserve"> to “play their character, not their alignment”. It’s hard to pinpoint deep characters into one alignment, and it’s hard to justify actions as black and white. The world is gray, and alignments try to shoehorn morality into clearly definable regions.</w:t>
+        <w:t>Alignment is restrictive. When running games in various systems, we found ourselves telling players to “play their character, not their alignment”. It’s hard to pinpoint deep characters into one alignment, and it’s hard to justify actions as black and white. The world is gray, and alignments try to shoehorn morality into clearly definable regions.</w:t>
       </w:r>
     </w:p>
     <w:p/>
@@ -111,23 +123,7 @@
     <w:p>
       <w:r>
         <w:tab/>
-        <w:t xml:space="preserve">Armor class is an abstraction of how difficult it is to hit a </w:t>
-      </w:r>
-      <w:proofErr w:type="gramStart"/>
-      <w:r>
-        <w:t>character,</w:t>
-      </w:r>
-      <w:proofErr w:type="gramEnd"/>
-      <w:r>
-        <w:t xml:space="preserve"> hit points are an abstraction of how much damage someone can take. A bullet is going to do a significant amount of damage no matter how long you’ve been adventuring. But if you have high Constitution, you might be able to shoulder on through it. This is why hit points </w:t>
-      </w:r>
-      <w:proofErr w:type="gramStart"/>
-      <w:r>
-        <w:t>relies</w:t>
-      </w:r>
-      <w:proofErr w:type="gramEnd"/>
-      <w:r>
-        <w:t xml:space="preserve"> solely on Constitution and Talents.</w:t>
+        <w:t>Armor class is an abstraction of how difficult it is to hit a character, hit points are an abstraction of how much damage someone can take. A bullet is going to do a significant amount of damage no matter how long you’ve been adventuring. But if you have high Constitution, you might be able to shoulder on through it. This is why hit points relies solely on Constitution and Talents.</w:t>
       </w:r>
       <w:r>
         <w:t xml:space="preserve"> </w:t>
@@ -228,21 +224,8 @@
       </w:r>
     </w:p>
     <w:p>
-      <w:proofErr w:type="gramStart"/>
-      <w:r>
-        <w:t>Alteration, Conjuration, Destruction, Restoration, Meta.</w:t>
-      </w:r>
-      <w:proofErr w:type="gramEnd"/>
-      <w:r>
-        <w:t xml:space="preserve"> Changing, creating, removing, fixing, </w:t>
-      </w:r>
-      <w:proofErr w:type="gramStart"/>
-      <w:r>
-        <w:t>weaving</w:t>
-      </w:r>
-      <w:proofErr w:type="gramEnd"/>
-      <w:r>
-        <w:t xml:space="preserve"> the very threads of magic. We chose these five schools to represent the variety of magic that is present. </w:t>
+      <w:r>
+        <w:t xml:space="preserve">Alteration, Conjuration, Destruction, Restoration, Meta. Changing, creating, removing, fixing, weaving the very threads of magic. We chose these five schools to represent the variety of magic that is present. </w:t>
       </w:r>
     </w:p>
     <w:p>
@@ -261,7 +244,6 @@
         <w:rPr>
           <w:b/>
         </w:rPr>
-        <w:lastRenderedPageBreak/>
         <w:t>Luck</w:t>
       </w:r>
     </w:p>
@@ -343,27 +325,7 @@
           <w:b w:val="0"/>
           <w:sz w:val="22"/>
         </w:rPr>
-        <w:t xml:space="preserve">An augment is an object that provides a bonus that does not occupy an item slot. It could be implemented as a tattoo, a fighting stance, a haircut, or a multitude of other ways. We chose augments </w:t>
-      </w:r>
-      <w:r>
-        <w:rPr>
-          <w:rStyle w:val="Heading3Char"/>
-          <w:rFonts w:ascii="Ingleby Regular" w:hAnsi="Ingleby Regular"/>
-          <w:b w:val="0"/>
-          <w:sz w:val="22"/>
-        </w:rPr>
-        <w:t>to be weapon slots as a form of balance–Some weapons can have more slots of upgradability making them “better” than others, while still limiting the number of augments a character</w:t>
-      </w:r>
-      <w:bookmarkStart w:id="0" w:name="_GoBack"/>
-      <w:bookmarkEnd w:id="0"/>
-      <w:r>
-        <w:rPr>
-          <w:rStyle w:val="Heading3Char"/>
-          <w:rFonts w:ascii="Ingleby Regular" w:hAnsi="Ingleby Regular"/>
-          <w:b w:val="0"/>
-          <w:sz w:val="22"/>
-        </w:rPr>
-        <w:t xml:space="preserve"> can equip.</w:t>
+        <w:t>An augment is an object that provides a bonus that does not occupy an item slot. It could be implemented as a tattoo, a fighting stance, a haircut, or a multitude of other ways. We chose augments to be weapon slots as a form of balance–Some weapons can have more slots of upgradability making them “better” than others, while still limiting the number of augments a character can equip.</w:t>
       </w:r>
       <w:r>
         <w:rPr>

</xml_diff>